<commit_message>
Experiment 1 - Final Commit
</commit_message>
<xml_diff>
--- a/Student information system.docx
+++ b/Student information system.docx
@@ -187,15 +187,25 @@
           <w:sz w:val="32"/>
           <w:szCs w:val="32"/>
         </w:rPr>
-        <w:t xml:space="preserve">Plenty of memory: </w:t>
-      </w:r>
-      <w:r>
-        <w:rPr>
-          <w:rFonts w:ascii="Times New Roman" w:hAnsi="Times New Roman" w:cs="Times New Roman"/>
-          <w:sz w:val="28"/>
-          <w:szCs w:val="28"/>
-        </w:rPr>
-        <w:t>Just like our brains need space to store memories, the SIS needs a lot of storage to keep all the student information safe and organized.</w:t>
+        <w:t>Lot of memory</w:t>
+      </w:r>
+      <w:r>
+        <w:rPr>
+          <w:rFonts w:ascii="Times New Roman" w:hAnsi="Times New Roman" w:cs="Times New Roman"/>
+          <w:b/>
+          <w:bCs/>
+          <w:sz w:val="32"/>
+          <w:szCs w:val="32"/>
+        </w:rPr>
+        <w:t xml:space="preserve">: </w:t>
+      </w:r>
+      <w:r>
+        <w:rPr>
+          <w:rFonts w:ascii="Times New Roman" w:hAnsi="Times New Roman" w:cs="Times New Roman"/>
+          <w:sz w:val="28"/>
+          <w:szCs w:val="28"/>
+        </w:rPr>
+        <w:t>SIS needs a lot of memory or storage to keep the student information safe and secured.</w:t>
       </w:r>
     </w:p>
     <w:p>
@@ -211,6 +221,7 @@
           <w:szCs w:val="28"/>
         </w:rPr>
       </w:pPr>
+      <w:proofErr w:type="gramStart"/>
       <w:r>
         <w:rPr>
           <w:rFonts w:ascii="Times New Roman" w:hAnsi="Times New Roman" w:cs="Times New Roman"/>
@@ -219,8 +230,9 @@
           <w:sz w:val="32"/>
           <w:szCs w:val="32"/>
         </w:rPr>
-        <w:t>A</w:t>
-      </w:r>
+        <w:t>DBMS(</w:t>
+      </w:r>
+      <w:proofErr w:type="gramEnd"/>
       <w:r>
         <w:rPr>
           <w:rFonts w:ascii="Times New Roman" w:hAnsi="Times New Roman" w:cs="Times New Roman"/>
@@ -229,27 +241,7 @@
           <w:sz w:val="32"/>
           <w:szCs w:val="32"/>
         </w:rPr>
-        <w:t>n</w:t>
-      </w:r>
-      <w:r>
-        <w:rPr>
-          <w:rFonts w:ascii="Times New Roman" w:hAnsi="Times New Roman" w:cs="Times New Roman"/>
-          <w:b/>
-          <w:bCs/>
-          <w:sz w:val="32"/>
-          <w:szCs w:val="32"/>
-        </w:rPr>
-        <w:t xml:space="preserve"> </w:t>
-      </w:r>
-      <w:r>
-        <w:rPr>
-          <w:rFonts w:ascii="Times New Roman" w:hAnsi="Times New Roman" w:cs="Times New Roman"/>
-          <w:b/>
-          <w:bCs/>
-          <w:sz w:val="32"/>
-          <w:szCs w:val="32"/>
-        </w:rPr>
-        <w:t>organized filing system:</w:t>
+        <w:t>Database Management System):</w:t>
       </w:r>
       <w:r>
         <w:rPr>
@@ -437,6 +429,18 @@
           <w:szCs w:val="36"/>
         </w:rPr>
       </w:pPr>
+    </w:p>
+    <w:p>
+      <w:pPr>
+        <w:jc w:val="both"/>
+        <w:rPr>
+          <w:rFonts w:ascii="Times New Roman" w:hAnsi="Times New Roman" w:cs="Times New Roman"/>
+          <w:b/>
+          <w:bCs/>
+          <w:sz w:val="36"/>
+          <w:szCs w:val="36"/>
+        </w:rPr>
+      </w:pPr>
       <w:r>
         <w:rPr>
           <w:rFonts w:ascii="Times New Roman" w:hAnsi="Times New Roman" w:cs="Times New Roman"/>
@@ -504,7 +508,17 @@
           <w:sz w:val="32"/>
           <w:szCs w:val="32"/>
         </w:rPr>
-        <w:t>Plenty of storage space:</w:t>
+        <w:t>Good amount of storage</w:t>
+      </w:r>
+      <w:r>
+        <w:rPr>
+          <w:rFonts w:ascii="Times New Roman" w:hAnsi="Times New Roman" w:cs="Times New Roman"/>
+          <w:b/>
+          <w:bCs/>
+          <w:sz w:val="32"/>
+          <w:szCs w:val="32"/>
+        </w:rPr>
+        <w:t>:</w:t>
       </w:r>
       <w:r>
         <w:rPr>
@@ -522,7 +536,15 @@
           <w:sz w:val="28"/>
           <w:szCs w:val="28"/>
         </w:rPr>
-        <w:t>The server needs enough storage space to hold all the student information, like a big library with shelves for every book.</w:t>
+        <w:t>The server needs enough storage space to hold all the student information</w:t>
+      </w:r>
+      <w:r>
+        <w:rPr>
+          <w:rFonts w:ascii="Times New Roman" w:hAnsi="Times New Roman" w:cs="Times New Roman"/>
+          <w:sz w:val="28"/>
+          <w:szCs w:val="28"/>
+        </w:rPr>
+        <w:t xml:space="preserve"> and run the operations smoothly even if a lot of traffic comes </w:t>
       </w:r>
     </w:p>
     <w:p>
@@ -604,15 +626,25 @@
           <w:sz w:val="32"/>
           <w:szCs w:val="32"/>
         </w:rPr>
-        <w:t xml:space="preserve">Keeping track of students: </w:t>
-      </w:r>
-      <w:r>
-        <w:rPr>
-          <w:rFonts w:ascii="Times New Roman" w:hAnsi="Times New Roman" w:cs="Times New Roman"/>
-          <w:sz w:val="28"/>
-          <w:szCs w:val="28"/>
-        </w:rPr>
-        <w:t>The SIS helps manage student information, from their names and contact details to their academic records.</w:t>
+        <w:t>Tracking Student Information:</w:t>
+      </w:r>
+      <w:r>
+        <w:rPr>
+          <w:rFonts w:ascii="Times New Roman" w:hAnsi="Times New Roman" w:cs="Times New Roman"/>
+          <w:b/>
+          <w:bCs/>
+          <w:sz w:val="32"/>
+          <w:szCs w:val="32"/>
+        </w:rPr>
+        <w:t xml:space="preserve"> </w:t>
+      </w:r>
+      <w:r>
+        <w:rPr>
+          <w:rFonts w:ascii="Times New Roman" w:hAnsi="Times New Roman" w:cs="Times New Roman"/>
+          <w:sz w:val="28"/>
+          <w:szCs w:val="28"/>
+        </w:rPr>
+        <w:t>SIS keeps the information of system of all kinds like admission number, fees submission, exam results, contact information and much more.</w:t>
       </w:r>
     </w:p>
     <w:p>
@@ -706,7 +738,7 @@
           <w:sz w:val="28"/>
           <w:szCs w:val="28"/>
         </w:rPr>
-        <w:t>The SIS keeps track of student attendance, making it easy for teachers and parents to stay informed.</w:t>
+        <w:t>SIS tracks student’s attendance online and makes it easier for parents and teacher to keep track of the student.</w:t>
       </w:r>
     </w:p>
     <w:p>
@@ -732,7 +764,7 @@
           <w:sz w:val="32"/>
           <w:szCs w:val="32"/>
         </w:rPr>
-        <w:t>Managing grades:</w:t>
+        <w:t>Grade Management:</w:t>
       </w:r>
       <w:r>
         <w:rPr>
@@ -750,7 +782,31 @@
           <w:sz w:val="28"/>
           <w:szCs w:val="28"/>
         </w:rPr>
-        <w:t>It helps teachers easily enter and track student grades, and it can even calculate grades automatically.</w:t>
+        <w:t>It helps teachers easily enter and track student grades</w:t>
+      </w:r>
+      <w:r>
+        <w:rPr>
+          <w:rFonts w:ascii="Times New Roman" w:hAnsi="Times New Roman" w:cs="Times New Roman"/>
+          <w:sz w:val="28"/>
+          <w:szCs w:val="28"/>
+        </w:rPr>
+        <w:t>, performance</w:t>
+      </w:r>
+      <w:r>
+        <w:rPr>
+          <w:rFonts w:ascii="Times New Roman" w:hAnsi="Times New Roman" w:cs="Times New Roman"/>
+          <w:sz w:val="28"/>
+          <w:szCs w:val="28"/>
+        </w:rPr>
+        <w:t xml:space="preserve"> and </w:t>
+      </w:r>
+      <w:r>
+        <w:rPr>
+          <w:rFonts w:ascii="Times New Roman" w:hAnsi="Times New Roman" w:cs="Times New Roman"/>
+          <w:sz w:val="28"/>
+          <w:szCs w:val="28"/>
+        </w:rPr>
+        <w:t>can even calculate the results automatically.</w:t>
       </w:r>
     </w:p>
     <w:p>
@@ -771,8 +827,8 @@
           <w:rFonts w:ascii="Times New Roman" w:hAnsi="Times New Roman" w:cs="Times New Roman"/>
           <w:b/>
           <w:bCs/>
-          <w:sz w:val="28"/>
-          <w:szCs w:val="28"/>
+          <w:sz w:val="32"/>
+          <w:szCs w:val="32"/>
         </w:rPr>
         <w:t>Staying connected:</w:t>
       </w:r>
@@ -781,8 +837,8 @@
           <w:rFonts w:ascii="Times New Roman" w:hAnsi="Times New Roman" w:cs="Times New Roman"/>
           <w:b/>
           <w:bCs/>
-          <w:sz w:val="36"/>
-          <w:szCs w:val="36"/>
+          <w:sz w:val="40"/>
+          <w:szCs w:val="40"/>
         </w:rPr>
         <w:t xml:space="preserve"> </w:t>
       </w:r>
@@ -816,7 +872,17 @@
           <w:sz w:val="32"/>
           <w:szCs w:val="32"/>
         </w:rPr>
-        <w:t>Supporting school administration:</w:t>
+        <w:t>Simplifying administration system</w:t>
+      </w:r>
+      <w:r>
+        <w:rPr>
+          <w:rFonts w:ascii="Times New Roman" w:hAnsi="Times New Roman" w:cs="Times New Roman"/>
+          <w:b/>
+          <w:bCs/>
+          <w:sz w:val="32"/>
+          <w:szCs w:val="32"/>
+        </w:rPr>
+        <w:t>:</w:t>
       </w:r>
       <w:r>
         <w:rPr>
@@ -852,7 +918,15 @@
           <w:sz w:val="28"/>
           <w:szCs w:val="28"/>
         </w:rPr>
-        <w:t xml:space="preserve"> and generating reports.</w:t>
+        <w:t xml:space="preserve"> and generating </w:t>
+      </w:r>
+      <w:r>
+        <w:rPr>
+          <w:rFonts w:ascii="Times New Roman" w:hAnsi="Times New Roman" w:cs="Times New Roman"/>
+          <w:sz w:val="28"/>
+          <w:szCs w:val="28"/>
+        </w:rPr>
+        <w:t>various kinds of reports like academic, sports, mental etc.</w:t>
       </w:r>
     </w:p>
     <w:p>
@@ -2494,6 +2568,7 @@
   <w:style w:type="character" w:default="1" w:styleId="DefaultParagraphFont">
     <w:name w:val="Default Paragraph Font"/>
     <w:uiPriority w:val="1"/>
+    <w:semiHidden/>
     <w:unhideWhenUsed/>
   </w:style>
   <w:style w:type="table" w:default="1" w:styleId="TableNormal">

</xml_diff>